<commit_message>
Add my header info
</commit_message>
<xml_diff>
--- a/CATME-Team-Charter.docx
+++ b/CATME-Team-Charter.docx
@@ -1,6 +1,6 @@
 
 <file path=word/document.xml><?xml version="1.0" encoding="utf-8"?>
-<w:document xmlns:wpc="http://schemas.microsoft.com/office/word/2010/wordprocessingCanvas" xmlns:cx="http://schemas.microsoft.com/office/drawing/2014/chartex" xmlns:cx1="http://schemas.microsoft.com/office/drawing/2015/9/8/chartex" xmlns:cx2="http://schemas.microsoft.com/office/drawing/2015/10/21/chartex" xmlns:mc="http://schemas.openxmlformats.org/markup-compatibility/2006" xmlns:o="urn:schemas-microsoft-com:office:office" xmlns:r="http://schemas.openxmlformats.org/officeDocument/2006/relationships" xmlns:m="http://schemas.openxmlformats.org/officeDocument/2006/math" xmlns:v="urn:schemas-microsoft-com:vml" xmlns:wp14="http://schemas.microsoft.com/office/word/2010/wordprocessingDrawing" xmlns:wp="http://schemas.openxmlformats.org/drawingml/2006/wordprocessingDrawing" xmlns:w10="urn:schemas-microsoft-com:office:word" xmlns:w="http://schemas.openxmlformats.org/wordprocessingml/2006/main" xmlns:w14="http://schemas.microsoft.com/office/word/2010/wordml" xmlns:w15="http://schemas.microsoft.com/office/word/2012/wordml" xmlns:w16se="http://schemas.microsoft.com/office/word/2015/wordml/symex" xmlns:wpg="http://schemas.microsoft.com/office/word/2010/wordprocessingGroup" xmlns:wpi="http://schemas.microsoft.com/office/word/2010/wordprocessingInk" xmlns:wne="http://schemas.microsoft.com/office/word/2006/wordml" xmlns:wps="http://schemas.microsoft.com/office/word/2010/wordprocessingShape" mc:Ignorable="w14 w15 w16se wp14">
+<w:document xmlns:wpc="http://schemas.microsoft.com/office/word/2010/wordprocessingCanvas" xmlns:mo="http://schemas.microsoft.com/office/mac/office/2008/main" xmlns:mc="http://schemas.openxmlformats.org/markup-compatibility/2006" xmlns:mv="urn:schemas-microsoft-com:mac:vml" xmlns:o="urn:schemas-microsoft-com:office:office" xmlns:r="http://schemas.openxmlformats.org/officeDocument/2006/relationships" xmlns:m="http://schemas.openxmlformats.org/officeDocument/2006/math" xmlns:v="urn:schemas-microsoft-com:vml" xmlns:wp14="http://schemas.microsoft.com/office/word/2010/wordprocessingDrawing" xmlns:wp="http://schemas.openxmlformats.org/drawingml/2006/wordprocessingDrawing" xmlns:w10="urn:schemas-microsoft-com:office:word" xmlns:w="http://schemas.openxmlformats.org/wordprocessingml/2006/main" xmlns:w14="http://schemas.microsoft.com/office/word/2010/wordml" xmlns:w15="http://schemas.microsoft.com/office/word/2012/wordml" xmlns:wpg="http://schemas.microsoft.com/office/word/2010/wordprocessingGroup" xmlns:wpi="http://schemas.microsoft.com/office/word/2010/wordprocessingInk" xmlns:wne="http://schemas.microsoft.com/office/word/2006/wordml" xmlns:wps="http://schemas.microsoft.com/office/word/2010/wordprocessingShape" mc:Ignorable="w14 w15 wp14">
   <w:body>
     <w:p>
       <w:pPr>
@@ -18,12 +18,11 @@
         <w:rPr>
           <w:rFonts w:ascii="Verdana" w:hAnsi="Verdana"/>
           <w:noProof/>
-          <w:lang w:eastAsia="ko-KR"/>
         </w:rPr>
         <mc:AlternateContent>
           <mc:Choice Requires="wps">
             <w:drawing>
-              <wp:anchor distT="0" distB="0" distL="114300" distR="114300" simplePos="0" relativeHeight="251659264" behindDoc="0" locked="0" layoutInCell="1" allowOverlap="1" wp14:anchorId="36D066FC" wp14:editId="740B9248">
+              <wp:anchor distT="0" distB="0" distL="114300" distR="114300" simplePos="0" relativeHeight="251659264" behindDoc="0" locked="0" layoutInCell="1" allowOverlap="1" wp14:anchorId="77B1B01C" wp14:editId="76BE1C27">
                 <wp:simplePos x="0" y="0"/>
                 <wp:positionH relativeFrom="column">
                   <wp:posOffset>-230505</wp:posOffset>
@@ -75,7 +74,7 @@
               </wp:anchor>
             </w:drawing>
           </mc:Choice>
-          <mc:Fallback>
+          <mc:Fallback xmlns:w16se="http://schemas.microsoft.com/office/word/2015/wordml/symex" xmlns:cx2="http://schemas.microsoft.com/office/drawing/2015/10/21/chartex" xmlns:cx1="http://schemas.microsoft.com/office/drawing/2015/9/8/chartex" xmlns:cx="http://schemas.microsoft.com/office/drawing/2014/chartex">
             <w:pict>
               <v:line w14:anchorId="0F49880C" id="Straight Connector 2" o:spid="_x0000_s1026" style="position:absolute;z-index:251659264;visibility:visible;mso-wrap-style:square;mso-wrap-distance-left:9pt;mso-wrap-distance-top:0;mso-wrap-distance-right:9pt;mso-wrap-distance-bottom:0;mso-position-horizontal:absolute;mso-position-horizontal-relative:text;mso-position-vertical:absolute;mso-position-vertical-relative:text" from="-18.15pt,60.7pt" to="501.5pt,60.7pt" o:gfxdata="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" strokecolor="#01564c" strokeweight="3pt"/>
             </w:pict>
@@ -86,10 +85,9 @@
         <w:rPr>
           <w:rFonts w:ascii="Verdana" w:hAnsi="Verdana"/>
           <w:noProof/>
-          <w:lang w:eastAsia="ko-KR"/>
         </w:rPr>
         <w:drawing>
-          <wp:inline distT="0" distB="0" distL="0" distR="0" wp14:anchorId="7AF7D1F5" wp14:editId="103EA34F">
+          <wp:inline distT="0" distB="0" distL="0" distR="0" wp14:anchorId="764AF947" wp14:editId="354A1566">
             <wp:extent cx="2466962" cy="771276"/>
             <wp:effectExtent l="0" t="0" r="0" b="0"/>
             <wp:docPr id="1" name="Picture 1" descr="C:\Users\mloughry\AppData\Local\Microsoft\Windows\Temporary Internet Files\Content.Outlook\OG0115WC\CATME logo - Meeting Support - Web.tif"/>
@@ -151,6 +149,7 @@
           <w:sz w:val="32"/>
           <w:szCs w:val="32"/>
         </w:rPr>
+        <w:lastRenderedPageBreak/>
         <w:t>Team Charter for</w:t>
       </w:r>
     </w:p>
@@ -720,7 +719,6 @@
             <w:placeholder>
               <w:docPart w:val="213239C0CCD442F6936AFDBDA1BE4F71"/>
             </w:placeholder>
-            <w:showingPlcHdr/>
           </w:sdtPr>
           <w:sdtEndPr/>
           <w:sdtContent>
@@ -736,10 +734,9 @@
                 </w:pPr>
                 <w:r>
                   <w:rPr>
-                    <w:rStyle w:val="PlaceholderText"/>
                     <w:rFonts w:ascii="Verdana" w:hAnsi="Verdana"/>
                   </w:rPr>
-                  <w:t>Pref 3</w:t>
+                  <w:t>Email or text</w:t>
                 </w:r>
               </w:p>
             </w:tc>
@@ -1469,7 +1466,6 @@
             <w:placeholder>
               <w:docPart w:val="E0A51D92CEDF40B78558F4EB1899D330"/>
             </w:placeholder>
-            <w:showingPlcHdr/>
           </w:sdtPr>
           <w:sdtEndPr/>
           <w:sdtContent>
@@ -1485,10 +1481,9 @@
                 </w:pPr>
                 <w:r>
                   <w:rPr>
-                    <w:rStyle w:val="PlaceholderText"/>
                     <w:rFonts w:ascii="Verdana" w:hAnsi="Verdana"/>
                   </w:rPr>
-                  <w:t>Strength 3</w:t>
+                  <w:t>I am good at problem solving.</w:t>
                 </w:r>
               </w:p>
             </w:tc>
@@ -1506,7 +1501,6 @@
             <w:placeholder>
               <w:docPart w:val="8C32AF709EC8427FAD4081733852599E"/>
             </w:placeholder>
-            <w:showingPlcHdr/>
           </w:sdtPr>
           <w:sdtEndPr/>
           <w:sdtContent>
@@ -1522,10 +1516,9 @@
                 </w:pPr>
                 <w:r>
                   <w:rPr>
-                    <w:rStyle w:val="PlaceholderText"/>
                     <w:rFonts w:ascii="Verdana" w:hAnsi="Verdana"/>
                   </w:rPr>
-                  <w:t>Weakness 3</w:t>
+                  <w:t>I try and stay within a daily schedule, since I work full time, school full time, and have a family.</w:t>
                 </w:r>
               </w:p>
             </w:tc>
@@ -1646,6 +1639,8 @@
             </w:tc>
           </w:sdtContent>
         </w:sdt>
+        <w:bookmarkStart w:id="0" w:name="_GoBack"/>
+        <w:bookmarkEnd w:id="0"/>
       </w:tr>
       <w:tr>
         <w:sdt>
@@ -2769,8 +2764,8 @@
 </file>
 
 <file path=word/numbering.xml><?xml version="1.0" encoding="utf-8"?>
-<w:numbering xmlns:wpc="http://schemas.microsoft.com/office/word/2010/wordprocessingCanvas" xmlns:cx="http://schemas.microsoft.com/office/drawing/2014/chartex" xmlns:cx1="http://schemas.microsoft.com/office/drawing/2015/9/8/chartex" xmlns:cx2="http://schemas.microsoft.com/office/drawing/2015/10/21/chartex" xmlns:mc="http://schemas.openxmlformats.org/markup-compatibility/2006" xmlns:o="urn:schemas-microsoft-com:office:office" xmlns:r="http://schemas.openxmlformats.org/officeDocument/2006/relationships" xmlns:m="http://schemas.openxmlformats.org/officeDocument/2006/math" xmlns:v="urn:schemas-microsoft-com:vml" xmlns:wp14="http://schemas.microsoft.com/office/word/2010/wordprocessingDrawing" xmlns:wp="http://schemas.openxmlformats.org/drawingml/2006/wordprocessingDrawing" xmlns:w10="urn:schemas-microsoft-com:office:word" xmlns:w="http://schemas.openxmlformats.org/wordprocessingml/2006/main" xmlns:w14="http://schemas.microsoft.com/office/word/2010/wordml" xmlns:w15="http://schemas.microsoft.com/office/word/2012/wordml" xmlns:w16se="http://schemas.microsoft.com/office/word/2015/wordml/symex" xmlns:wpg="http://schemas.microsoft.com/office/word/2010/wordprocessingGroup" xmlns:wpi="http://schemas.microsoft.com/office/word/2010/wordprocessingInk" xmlns:wne="http://schemas.microsoft.com/office/word/2006/wordml" xmlns:wps="http://schemas.microsoft.com/office/word/2010/wordprocessingShape" mc:Ignorable="w14 w15 w16se wp14">
-  <w:abstractNum w:abstractNumId="0" w15:restartNumberingAfterBreak="0">
+<w:numbering xmlns:wpc="http://schemas.microsoft.com/office/word/2010/wordprocessingCanvas" xmlns:mo="http://schemas.microsoft.com/office/mac/office/2008/main" xmlns:mc="http://schemas.openxmlformats.org/markup-compatibility/2006" xmlns:mv="urn:schemas-microsoft-com:mac:vml" xmlns:o="urn:schemas-microsoft-com:office:office" xmlns:r="http://schemas.openxmlformats.org/officeDocument/2006/relationships" xmlns:m="http://schemas.openxmlformats.org/officeDocument/2006/math" xmlns:v="urn:schemas-microsoft-com:vml" xmlns:wp14="http://schemas.microsoft.com/office/word/2010/wordprocessingDrawing" xmlns:wp="http://schemas.openxmlformats.org/drawingml/2006/wordprocessingDrawing" xmlns:w10="urn:schemas-microsoft-com:office:word" xmlns:w="http://schemas.openxmlformats.org/wordprocessingml/2006/main" xmlns:w14="http://schemas.microsoft.com/office/word/2010/wordml" xmlns:w15="http://schemas.microsoft.com/office/word/2012/wordml" xmlns:wpg="http://schemas.microsoft.com/office/word/2010/wordprocessingGroup" xmlns:wpi="http://schemas.microsoft.com/office/word/2010/wordprocessingInk" xmlns:wne="http://schemas.microsoft.com/office/word/2006/wordml" xmlns:wps="http://schemas.microsoft.com/office/word/2010/wordprocessingShape" mc:Ignorable="w14 w15 wp14">
+  <w:abstractNum w:abstractNumId="0">
     <w:nsid w:val="6C5675BB"/>
     <w:multiLevelType w:val="hybridMultilevel"/>
     <w:tmpl w:val="A16A060E"/>
@@ -2863,7 +2858,7 @@
 </file>
 
 <file path=word/styles.xml><?xml version="1.0" encoding="utf-8"?>
-<w:styles xmlns:mc="http://schemas.openxmlformats.org/markup-compatibility/2006" xmlns:r="http://schemas.openxmlformats.org/officeDocument/2006/relationships" xmlns:w="http://schemas.openxmlformats.org/wordprocessingml/2006/main" xmlns:w14="http://schemas.microsoft.com/office/word/2010/wordml" xmlns:w15="http://schemas.microsoft.com/office/word/2012/wordml" xmlns:w16se="http://schemas.microsoft.com/office/word/2015/wordml/symex" mc:Ignorable="w14 w15 w16se">
+<w:styles xmlns:mc="http://schemas.openxmlformats.org/markup-compatibility/2006" xmlns:r="http://schemas.openxmlformats.org/officeDocument/2006/relationships" xmlns:w="http://schemas.openxmlformats.org/wordprocessingml/2006/main" xmlns:w14="http://schemas.microsoft.com/office/word/2010/wordml" xmlns:w15="http://schemas.microsoft.com/office/word/2012/wordml" mc:Ignorable="w14 w15">
   <w:docDefaults>
     <w:rPrDefault>
       <w:rPr>
@@ -2879,7 +2874,7 @@
       </w:pPr>
     </w:pPrDefault>
   </w:docDefaults>
-  <w:latentStyles w:defLockedState="0" w:defUIPriority="99" w:defSemiHidden="0" w:defUnhideWhenUsed="0" w:defQFormat="0" w:count="372">
+  <w:latentStyles w:defLockedState="0" w:defUIPriority="99" w:defSemiHidden="0" w:defUnhideWhenUsed="0" w:defQFormat="0" w:count="382">
     <w:lsdException w:name="Normal" w:uiPriority="0" w:qFormat="1"/>
     <w:lsdException w:name="heading 1" w:uiPriority="9" w:qFormat="1"/>
     <w:lsdException w:name="heading 2" w:semiHidden="1" w:uiPriority="9" w:unhideWhenUsed="1" w:qFormat="1"/>
@@ -2985,7 +2980,6 @@
     <w:lsdException w:name="HTML Sample" w:semiHidden="1" w:unhideWhenUsed="1"/>
     <w:lsdException w:name="HTML Typewriter" w:semiHidden="1" w:unhideWhenUsed="1"/>
     <w:lsdException w:name="HTML Variable" w:semiHidden="1" w:unhideWhenUsed="1"/>
-    <w:lsdException w:name="Normal Table" w:semiHidden="1" w:unhideWhenUsed="1"/>
     <w:lsdException w:name="annotation subject" w:semiHidden="1" w:unhideWhenUsed="1"/>
     <w:lsdException w:name="No List" w:semiHidden="1" w:unhideWhenUsed="1"/>
     <w:lsdException w:name="Outline List 1" w:semiHidden="1" w:unhideWhenUsed="1"/>
@@ -3032,10 +3026,8 @@
     <w:lsdException w:name="Table Subtle 2" w:semiHidden="1" w:unhideWhenUsed="1"/>
     <w:lsdException w:name="Table Web 1" w:semiHidden="1" w:unhideWhenUsed="1"/>
     <w:lsdException w:name="Table Web 2" w:semiHidden="1" w:unhideWhenUsed="1"/>
-    <w:lsdException w:name="Table Web 3" w:semiHidden="1" w:unhideWhenUsed="1"/>
     <w:lsdException w:name="Balloon Text" w:semiHidden="1" w:unhideWhenUsed="1"/>
     <w:lsdException w:name="Table Grid" w:uiPriority="59"/>
-    <w:lsdException w:name="Table Theme" w:semiHidden="1" w:unhideWhenUsed="1"/>
     <w:lsdException w:name="Placeholder Text" w:semiHidden="1"/>
     <w:lsdException w:name="No Spacing" w:uiPriority="1" w:qFormat="1"/>
     <w:lsdException w:name="Light Shading" w:uiPriority="60"/>
@@ -3252,6 +3244,7 @@
     <w:lsdException w:name="List Table 6 Colorful Accent 6" w:uiPriority="51"/>
     <w:lsdException w:name="List Table 7 Colorful Accent 6" w:uiPriority="52"/>
     <w:lsdException w:name="Mention" w:semiHidden="1" w:unhideWhenUsed="1"/>
+    <w:lsdException w:name="Smart Hyperlink" w:semiHidden="1" w:unhideWhenUsed="1"/>
   </w:latentStyles>
   <w:style w:type="paragraph" w:default="1" w:styleId="Normal">
     <w:name w:val="Normal"/>
@@ -3323,6 +3316,7 @@
       <w:spacing w:after="0" w:line="240" w:lineRule="auto"/>
     </w:pPr>
     <w:tblPr>
+      <w:tblInd w:w="0" w:type="dxa"/>
       <w:tblBorders>
         <w:top w:val="single" w:sz="4" w:space="0" w:color="auto"/>
         <w:left w:val="single" w:sz="4" w:space="0" w:color="auto"/>
@@ -3331,6 +3325,12 @@
         <w:insideH w:val="single" w:sz="4" w:space="0" w:color="auto"/>
         <w:insideV w:val="single" w:sz="4" w:space="0" w:color="auto"/>
       </w:tblBorders>
+      <w:tblCellMar>
+        <w:top w:w="0" w:type="dxa"/>
+        <w:left w:w="108" w:type="dxa"/>
+        <w:bottom w:w="0" w:type="dxa"/>
+        <w:right w:w="108" w:type="dxa"/>
+      </w:tblCellMar>
     </w:tblPr>
   </w:style>
   <w:style w:type="character" w:styleId="PlaceholderText">
@@ -3358,7 +3358,7 @@
 </file>
 
 <file path=word/glossary/document.xml><?xml version="1.0" encoding="utf-8"?>
-<w:glossaryDocument xmlns:wpc="http://schemas.microsoft.com/office/word/2010/wordprocessingCanvas" xmlns:cx="http://schemas.microsoft.com/office/drawing/2014/chartex" xmlns:cx1="http://schemas.microsoft.com/office/drawing/2015/9/8/chartex" xmlns:cx2="http://schemas.microsoft.com/office/drawing/2015/10/21/chartex" xmlns:mc="http://schemas.openxmlformats.org/markup-compatibility/2006" xmlns:o="urn:schemas-microsoft-com:office:office" xmlns:r="http://schemas.openxmlformats.org/officeDocument/2006/relationships" xmlns:m="http://schemas.openxmlformats.org/officeDocument/2006/math" xmlns:v="urn:schemas-microsoft-com:vml" xmlns:wp14="http://schemas.microsoft.com/office/word/2010/wordprocessingDrawing" xmlns:wp="http://schemas.openxmlformats.org/drawingml/2006/wordprocessingDrawing" xmlns:w10="urn:schemas-microsoft-com:office:word" xmlns:w="http://schemas.openxmlformats.org/wordprocessingml/2006/main" xmlns:w14="http://schemas.microsoft.com/office/word/2010/wordml" xmlns:w15="http://schemas.microsoft.com/office/word/2012/wordml" xmlns:w16se="http://schemas.microsoft.com/office/word/2015/wordml/symex" xmlns:wpg="http://schemas.microsoft.com/office/word/2010/wordprocessingGroup" xmlns:wpi="http://schemas.microsoft.com/office/word/2010/wordprocessingInk" xmlns:wne="http://schemas.microsoft.com/office/word/2006/wordml" xmlns:wps="http://schemas.microsoft.com/office/word/2010/wordprocessingShape" mc:Ignorable="w14 w15 w16se wp14">
+<w:glossaryDocument xmlns:wpc="http://schemas.microsoft.com/office/word/2010/wordprocessingCanvas" xmlns:mo="http://schemas.microsoft.com/office/mac/office/2008/main" xmlns:mc="http://schemas.openxmlformats.org/markup-compatibility/2006" xmlns:mv="urn:schemas-microsoft-com:mac:vml" xmlns:o="urn:schemas-microsoft-com:office:office" xmlns:r="http://schemas.openxmlformats.org/officeDocument/2006/relationships" xmlns:m="http://schemas.openxmlformats.org/officeDocument/2006/math" xmlns:v="urn:schemas-microsoft-com:vml" xmlns:wp14="http://schemas.microsoft.com/office/word/2010/wordprocessingDrawing" xmlns:wp="http://schemas.openxmlformats.org/drawingml/2006/wordprocessingDrawing" xmlns:w10="urn:schemas-microsoft-com:office:word" xmlns:w="http://schemas.openxmlformats.org/wordprocessingml/2006/main" xmlns:w14="http://schemas.microsoft.com/office/word/2010/wordml" xmlns:w15="http://schemas.microsoft.com/office/word/2012/wordml" xmlns:wpg="http://schemas.microsoft.com/office/word/2010/wordprocessingGroup" xmlns:wpi="http://schemas.microsoft.com/office/word/2010/wordprocessingInk" xmlns:wne="http://schemas.microsoft.com/office/word/2006/wordml" xmlns:wps="http://schemas.microsoft.com/office/word/2010/wordprocessingShape" mc:Ignorable="w14 w15 wp14">
   <w:docParts>
     <w:docPart>
       <w:docPartPr>
@@ -4754,20 +4754,20 @@
 </file>
 
 <file path=word/glossary/fontTable.xml><?xml version="1.0" encoding="utf-8"?>
-<w:fonts xmlns:mc="http://schemas.openxmlformats.org/markup-compatibility/2006" xmlns:r="http://schemas.openxmlformats.org/officeDocument/2006/relationships" xmlns:w="http://schemas.openxmlformats.org/wordprocessingml/2006/main" xmlns:w14="http://schemas.microsoft.com/office/word/2010/wordml" xmlns:w15="http://schemas.microsoft.com/office/word/2012/wordml" xmlns:w16se="http://schemas.microsoft.com/office/word/2015/wordml/symex" mc:Ignorable="w14 w15 w16se">
+<w:fonts xmlns:mc="http://schemas.openxmlformats.org/markup-compatibility/2006" xmlns:r="http://schemas.openxmlformats.org/officeDocument/2006/relationships" xmlns:w="http://schemas.openxmlformats.org/wordprocessingml/2006/main" xmlns:w14="http://schemas.microsoft.com/office/word/2010/wordml" xmlns:w15="http://schemas.microsoft.com/office/word/2012/wordml" mc:Ignorable="w14 w15">
   <w:font w:name="Times New Roman">
     <w:panose1 w:val="02020603050405020304"/>
     <w:charset w:val="00"/>
-    <w:family w:val="roman"/>
+    <w:family w:val="auto"/>
     <w:pitch w:val="variable"/>
-    <w:sig w:usb0="E0002EFF" w:usb1="C000785B" w:usb2="00000009" w:usb3="00000000" w:csb0="000001FF" w:csb1="00000000"/>
+    <w:sig w:usb0="E0002AEF" w:usb1="C0007841" w:usb2="00000009" w:usb3="00000000" w:csb0="000001FF" w:csb1="00000000"/>
   </w:font>
   <w:font w:name="Calibri">
     <w:panose1 w:val="020F0502020204030204"/>
     <w:charset w:val="00"/>
-    <w:family w:val="swiss"/>
+    <w:family w:val="auto"/>
     <w:pitch w:val="variable"/>
-    <w:sig w:usb0="E0002AFF" w:usb1="C000247B" w:usb2="00000009" w:usb3="00000000" w:csb0="000001FF" w:csb1="00000000"/>
+    <w:sig w:usb0="E00002FF" w:usb1="4000ACFF" w:usb2="00000001" w:usb3="00000000" w:csb0="0000019F" w:csb1="00000000"/>
   </w:font>
   <w:font w:name="Tahoma">
     <w:panose1 w:val="020B0604030504040204"/>
@@ -4779,7 +4779,7 @@
   <w:font w:name="Verdana">
     <w:panose1 w:val="020B0604030504040204"/>
     <w:charset w:val="00"/>
-    <w:family w:val="swiss"/>
+    <w:family w:val="auto"/>
     <w:pitch w:val="variable"/>
     <w:sig w:usb0="A10006FF" w:usb1="4000205B" w:usb2="00000010" w:usb3="00000000" w:csb0="0000019F" w:csb1="00000000"/>
   </w:font>
@@ -4791,33 +4791,38 @@
     <w:pitch w:val="default"/>
     <w:sig w:usb0="00000003" w:usb1="00000000" w:usb2="00000000" w:usb3="00000000" w:csb0="00000001" w:csb1="00000000"/>
   </w:font>
-  <w:font w:name="Malgun Gothic">
-    <w:altName w:val="맑은 고딕"/>
-    <w:panose1 w:val="020B0503020000020004"/>
+  <w:font w:name="Arial">
+    <w:panose1 w:val="020B0604020202020204"/>
+    <w:charset w:val="00"/>
+    <w:family w:val="auto"/>
+    <w:pitch w:val="variable"/>
+    <w:sig w:usb0="E0002AFF" w:usb1="C0007843" w:usb2="00000009" w:usb3="00000000" w:csb0="000001FF" w:csb1="00000000"/>
+  </w:font>
+  <w:font w:name="맑은 고딕">
     <w:charset w:val="81"/>
-    <w:family w:val="swiss"/>
+    <w:family w:val="auto"/>
     <w:pitch w:val="variable"/>
     <w:sig w:usb0="9000002F" w:usb1="29D77CFB" w:usb2="00000012" w:usb3="00000000" w:csb0="00080001" w:csb1="00000000"/>
   </w:font>
   <w:font w:name="Cambria">
     <w:panose1 w:val="02040503050406030204"/>
     <w:charset w:val="00"/>
-    <w:family w:val="roman"/>
+    <w:family w:val="auto"/>
     <w:pitch w:val="variable"/>
     <w:sig w:usb0="E00002FF" w:usb1="400004FF" w:usb2="00000000" w:usb3="00000000" w:csb0="0000019F" w:csb1="00000000"/>
   </w:font>
   <w:font w:name="Calibri Light">
     <w:panose1 w:val="020F0302020204030204"/>
     <w:charset w:val="00"/>
-    <w:family w:val="swiss"/>
+    <w:family w:val="auto"/>
     <w:pitch w:val="variable"/>
-    <w:sig w:usb0="E0002AFF" w:usb1="C000247B" w:usb2="00000009" w:usb3="00000000" w:csb0="000001FF" w:csb1="00000000"/>
+    <w:sig w:usb0="A00002EF" w:usb1="4000207B" w:usb2="00000000" w:usb3="00000000" w:csb0="0000019F" w:csb1="00000000"/>
   </w:font>
 </w:fonts>
 </file>
 
 <file path=word/glossary/settings.xml><?xml version="1.0" encoding="utf-8"?>
-<w:settings xmlns:mc="http://schemas.openxmlformats.org/markup-compatibility/2006" xmlns:o="urn:schemas-microsoft-com:office:office" xmlns:r="http://schemas.openxmlformats.org/officeDocument/2006/relationships" xmlns:m="http://schemas.openxmlformats.org/officeDocument/2006/math" xmlns:v="urn:schemas-microsoft-com:vml" xmlns:w10="urn:schemas-microsoft-com:office:word" xmlns:w="http://schemas.openxmlformats.org/wordprocessingml/2006/main" xmlns:w14="http://schemas.microsoft.com/office/word/2010/wordml" xmlns:w15="http://schemas.microsoft.com/office/word/2012/wordml" xmlns:w16se="http://schemas.microsoft.com/office/word/2015/wordml/symex" xmlns:sl="http://schemas.openxmlformats.org/schemaLibrary/2006/main" mc:Ignorable="w14 w15 w16se">
+<w:settings xmlns:mc="http://schemas.openxmlformats.org/markup-compatibility/2006" xmlns:o="urn:schemas-microsoft-com:office:office" xmlns:r="http://schemas.openxmlformats.org/officeDocument/2006/relationships" xmlns:m="http://schemas.openxmlformats.org/officeDocument/2006/math" xmlns:v="urn:schemas-microsoft-com:vml" xmlns:w10="urn:schemas-microsoft-com:office:word" xmlns:w="http://schemas.openxmlformats.org/wordprocessingml/2006/main" xmlns:w14="http://schemas.microsoft.com/office/word/2010/wordml" xmlns:w15="http://schemas.microsoft.com/office/word/2012/wordml" xmlns:sl="http://schemas.openxmlformats.org/schemaLibrary/2006/main" mc:Ignorable="w14 w15">
   <w:view w:val="normal"/>
   <w:defaultTabStop w:val="720"/>
   <w:characterSpacingControl w:val="doNotCompress"/>
@@ -4839,6 +4844,7 @@
     <w:rsid w:val="00810B85"/>
     <w:rsid w:val="009063D2"/>
     <w:rsid w:val="009C4FBA"/>
+    <w:rsid w:val="00AB7CC9"/>
     <w:rsid w:val="00B2192C"/>
     <w:rsid w:val="00B940C9"/>
     <w:rsid w:val="00C34836"/>
@@ -4858,7 +4864,7 @@
     <m:intLim m:val="subSup"/>
     <m:naryLim m:val="undOvr"/>
   </m:mathPr>
-  <w:themeFontLang w:val="en-US" w:eastAsia="ko-KR"/>
+  <w:themeFontLang w:val="en-US" w:eastAsia="ko-KR" w:bidi="x-none"/>
   <w:clrSchemeMapping w:bg1="light1" w:t1="dark1" w:bg2="light2" w:t2="dark2" w:accent1="accent1" w:accent2="accent2" w:accent3="accent3" w:accent4="accent4" w:accent5="accent5" w:accent6="accent6" w:hyperlink="hyperlink" w:followedHyperlink="followedHyperlink"/>
   <w:decimalSymbol w:val="."/>
   <w:listSeparator w:val=","/>
@@ -4866,7 +4872,7 @@
 </file>
 
 <file path=word/glossary/styles.xml><?xml version="1.0" encoding="utf-8"?>
-<w:styles xmlns:mc="http://schemas.openxmlformats.org/markup-compatibility/2006" xmlns:r="http://schemas.openxmlformats.org/officeDocument/2006/relationships" xmlns:w="http://schemas.openxmlformats.org/wordprocessingml/2006/main" xmlns:w14="http://schemas.microsoft.com/office/word/2010/wordml" xmlns:w15="http://schemas.microsoft.com/office/word/2012/wordml" xmlns:w16se="http://schemas.microsoft.com/office/word/2015/wordml/symex" mc:Ignorable="w14 w15 w16se">
+<w:styles xmlns:mc="http://schemas.openxmlformats.org/markup-compatibility/2006" xmlns:r="http://schemas.openxmlformats.org/officeDocument/2006/relationships" xmlns:w="http://schemas.openxmlformats.org/wordprocessingml/2006/main" xmlns:w14="http://schemas.microsoft.com/office/word/2010/wordml" xmlns:w15="http://schemas.microsoft.com/office/word/2012/wordml" mc:Ignorable="w14 w15">
   <w:docDefaults>
     <w:rPrDefault>
       <w:rPr>
@@ -4882,7 +4888,7 @@
       </w:pPr>
     </w:pPrDefault>
   </w:docDefaults>
-  <w:latentStyles w:defLockedState="0" w:defUIPriority="99" w:defSemiHidden="0" w:defUnhideWhenUsed="0" w:defQFormat="0" w:count="372">
+  <w:latentStyles w:defLockedState="0" w:defUIPriority="99" w:defSemiHidden="0" w:defUnhideWhenUsed="0" w:defQFormat="0" w:count="382">
     <w:lsdException w:name="Normal" w:uiPriority="0" w:qFormat="1"/>
     <w:lsdException w:name="heading 1" w:uiPriority="9" w:qFormat="1"/>
     <w:lsdException w:name="heading 2" w:semiHidden="1" w:uiPriority="9" w:unhideWhenUsed="1" w:qFormat="1"/>
@@ -4988,7 +4994,6 @@
     <w:lsdException w:name="HTML Sample" w:semiHidden="1" w:unhideWhenUsed="1"/>
     <w:lsdException w:name="HTML Typewriter" w:semiHidden="1" w:unhideWhenUsed="1"/>
     <w:lsdException w:name="HTML Variable" w:semiHidden="1" w:unhideWhenUsed="1"/>
-    <w:lsdException w:name="Normal Table" w:semiHidden="1" w:unhideWhenUsed="1"/>
     <w:lsdException w:name="annotation subject" w:semiHidden="1" w:unhideWhenUsed="1"/>
     <w:lsdException w:name="No List" w:semiHidden="1" w:unhideWhenUsed="1"/>
     <w:lsdException w:name="Outline List 1" w:semiHidden="1" w:unhideWhenUsed="1"/>
@@ -5035,10 +5040,8 @@
     <w:lsdException w:name="Table Subtle 2" w:semiHidden="1" w:unhideWhenUsed="1"/>
     <w:lsdException w:name="Table Web 1" w:semiHidden="1" w:unhideWhenUsed="1"/>
     <w:lsdException w:name="Table Web 2" w:semiHidden="1" w:unhideWhenUsed="1"/>
-    <w:lsdException w:name="Table Web 3" w:semiHidden="1" w:unhideWhenUsed="1"/>
     <w:lsdException w:name="Balloon Text" w:semiHidden="1" w:unhideWhenUsed="1"/>
     <w:lsdException w:name="Table Grid" w:uiPriority="59"/>
-    <w:lsdException w:name="Table Theme" w:semiHidden="1" w:unhideWhenUsed="1"/>
     <w:lsdException w:name="Placeholder Text" w:semiHidden="1"/>
     <w:lsdException w:name="No Spacing" w:uiPriority="1" w:qFormat="1"/>
     <w:lsdException w:name="Light Shading" w:uiPriority="60"/>
@@ -5255,6 +5258,7 @@
     <w:lsdException w:name="List Table 6 Colorful Accent 6" w:uiPriority="51"/>
     <w:lsdException w:name="List Table 7 Colorful Accent 6" w:uiPriority="52"/>
     <w:lsdException w:name="Mention" w:semiHidden="1" w:unhideWhenUsed="1"/>
+    <w:lsdException w:name="Smart Hyperlink" w:semiHidden="1" w:unhideWhenUsed="1"/>
   </w:latentStyles>
   <w:style w:type="paragraph" w:default="1" w:styleId="Normal">
     <w:name w:val="Normal"/>
@@ -8491,9 +8495,10 @@
 </file>
 
 <file path=word/glossary/webSettings.xml><?xml version="1.0" encoding="utf-8"?>
-<w:webSettings xmlns:mc="http://schemas.openxmlformats.org/markup-compatibility/2006" xmlns:r="http://schemas.openxmlformats.org/officeDocument/2006/relationships" xmlns:w="http://schemas.openxmlformats.org/wordprocessingml/2006/main" xmlns:w14="http://schemas.microsoft.com/office/word/2010/wordml" xmlns:w15="http://schemas.microsoft.com/office/word/2012/wordml" xmlns:w16se="http://schemas.microsoft.com/office/word/2015/wordml/symex" mc:Ignorable="w14 w15 w16se">
+<w:webSettings xmlns:mc="http://schemas.openxmlformats.org/markup-compatibility/2006" xmlns:r="http://schemas.openxmlformats.org/officeDocument/2006/relationships" xmlns:w="http://schemas.openxmlformats.org/wordprocessingml/2006/main" xmlns:w14="http://schemas.microsoft.com/office/word/2010/wordml" xmlns:w15="http://schemas.microsoft.com/office/word/2012/wordml" mc:Ignorable="w14 w15">
   <w:optimizeForBrowser/>
   <w:allowPNG/>
+  <w:doNotSaveAsSingleFile/>
 </w:webSettings>
 </file>
 
@@ -8806,7 +8811,7 @@
 </file>
 
 <file path=customXml/itemProps2.xml><?xml version="1.0" encoding="utf-8"?>
-<ds:datastoreItem xmlns:ds="http://schemas.openxmlformats.org/officeDocument/2006/customXml" ds:itemID="{70C5830C-28D1-4CF4-BB3E-576F1377D8BD}">
+<ds:datastoreItem xmlns:ds="http://schemas.openxmlformats.org/officeDocument/2006/customXml" ds:itemID="{D19B2F0D-94EC-F449-8214-F7596AFF96B2}">
   <ds:schemaRefs>
     <ds:schemaRef ds:uri="http://schemas.openxmlformats.org/officeDocument/2006/bibliography"/>
   </ds:schemaRefs>

</xml_diff>